<commit_message>
update critèes de qualité rapport
</commit_message>
<xml_diff>
--- a/Rapport_assesment_manager.docx
+++ b/Rapport_assesment_manager.docx
@@ -25,6 +25,7 @@
           <w:lang w:val="fr-FR"/>
         </w:rPr>
       </w:pPr>
+      <w:proofErr w:type="spellStart"/>
       <w:r>
         <w:rPr>
           <w:lang w:val="fr-FR"/>
@@ -41,7 +42,14 @@
         <w:rPr>
           <w:lang w:val="fr-FR"/>
         </w:rPr>
-        <w:t>ment Manager</w:t>
+        <w:t>ment</w:t>
+      </w:r>
+      <w:proofErr w:type="spellEnd"/>
+      <w:r>
+        <w:rPr>
+          <w:lang w:val="fr-FR"/>
+        </w:rPr>
+        <w:t xml:space="preserve"> Manager</w:t>
       </w:r>
     </w:p>
     <w:p>
@@ -56,8 +64,14 @@
     <w:p>
       <w:pPr>
         <w:pStyle w:val="Titre1"/>
-      </w:pPr>
-      <w:r>
+        <w:rPr>
+          <w:lang w:val="fr-FR"/>
+        </w:rPr>
+      </w:pPr>
+      <w:r>
+        <w:rPr>
+          <w:lang w:val="fr-FR"/>
+        </w:rPr>
         <w:t xml:space="preserve">Descriptif du projet </w:t>
       </w:r>
     </w:p>
@@ -91,7 +105,14 @@
         <w:rPr>
           <w:lang w:val="fr-FR"/>
         </w:rPr>
-        <w:t xml:space="preserve"> invite de commande. Cette application du nom « Asses</w:t>
+        <w:t xml:space="preserve"> invite de commande. Cette application du nom « </w:t>
+      </w:r>
+      <w:proofErr w:type="spellStart"/>
+      <w:r>
+        <w:rPr>
+          <w:lang w:val="fr-FR"/>
+        </w:rPr>
+        <w:t>Asses</w:t>
       </w:r>
       <w:r>
         <w:rPr>
@@ -103,7 +124,14 @@
         <w:rPr>
           <w:lang w:val="fr-FR"/>
         </w:rPr>
-        <w:t>ment Manager</w:t>
+        <w:t>ment</w:t>
+      </w:r>
+      <w:proofErr w:type="spellEnd"/>
+      <w:r>
+        <w:rPr>
+          <w:lang w:val="fr-FR"/>
+        </w:rPr>
+        <w:t xml:space="preserve"> Manager</w:t>
       </w:r>
       <w:r>
         <w:rPr>
@@ -391,89 +419,569 @@
           <w:color w:val="FF0000"/>
           <w:lang w:val="fr-FR"/>
         </w:rPr>
-        <w:t xml:space="preserve">EVALUATION/ELEVE A VOIR COMMENT L IMPLEMENTATION </w:t>
-      </w:r>
+        <w:t xml:space="preserve">EVALUATION/ELEVE A VOIR COMMENT </w:t>
+      </w:r>
+      <w:proofErr w:type="spellStart"/>
       <w:r>
         <w:rPr>
           <w:color w:val="FF0000"/>
           <w:lang w:val="fr-FR"/>
         </w:rPr>
+        <w:t>L IMPLEMENTATION</w:t>
+      </w:r>
+      <w:proofErr w:type="spellEnd"/>
+      <w:r>
+        <w:rPr>
+          <w:color w:val="FF0000"/>
+          <w:lang w:val="fr-FR"/>
+        </w:rPr>
+        <w:t xml:space="preserve"> </w:t>
+      </w:r>
+      <w:r>
+        <w:rPr>
+          <w:color w:val="FF0000"/>
+          <w:lang w:val="fr-FR"/>
+        </w:rPr>
         <w:t>FONCTIONNE</w:t>
+      </w:r>
+    </w:p>
+    <w:p>
+      <w:pPr>
+        <w:rPr>
+          <w:color w:val="FF0000"/>
+          <w:lang w:val="fr-FR"/>
+        </w:rPr>
+      </w:pPr>
+    </w:p>
+    <w:p>
+      <w:pPr>
+        <w:rPr>
+          <w:color w:val="FF0000"/>
+          <w:lang w:val="fr-FR"/>
+        </w:rPr>
+      </w:pPr>
+      <w:r>
+        <w:rPr>
+          <w:color w:val="FF0000"/>
+          <w:lang w:val="fr-FR"/>
+        </w:rPr>
+        <w:t xml:space="preserve">REFAIRE DIAGRAMME AVEC </w:t>
+      </w:r>
+      <w:proofErr w:type="spellStart"/>
+      <w:r>
+        <w:rPr>
+          <w:color w:val="FF0000"/>
+          <w:lang w:val="fr-FR"/>
+        </w:rPr>
+        <w:t>L IMPLEMENTATION</w:t>
+      </w:r>
+      <w:proofErr w:type="spellEnd"/>
+      <w:r>
+        <w:rPr>
+          <w:color w:val="FF0000"/>
+          <w:lang w:val="fr-FR"/>
+        </w:rPr>
+        <w:t xml:space="preserve"> ACTUALISE</w:t>
+      </w:r>
+    </w:p>
+    <w:p>
+      <w:pPr>
+        <w:pStyle w:val="Titre1"/>
+        <w:rPr>
+          <w:lang w:val="fr-FR"/>
+        </w:rPr>
+      </w:pPr>
+      <w:r>
+        <w:rPr>
+          <w:lang w:val="fr-FR"/>
+        </w:rPr>
+        <w:t>Design pattern</w:t>
+      </w:r>
+    </w:p>
+    <w:p>
+      <w:pPr>
+        <w:pStyle w:val="Titre2"/>
+        <w:spacing w:line="276" w:lineRule="auto"/>
+        <w:rPr>
+          <w:lang w:val="fr-FR"/>
+        </w:rPr>
+      </w:pPr>
+      <w:r>
+        <w:rPr>
+          <w:lang w:val="fr-FR"/>
+        </w:rPr>
+        <w:t>Bridge design pattern</w:t>
+      </w:r>
+    </w:p>
+    <w:p>
+      <w:pPr>
+        <w:rPr>
+          <w:lang w:val="fr-FR"/>
+        </w:rPr>
+      </w:pPr>
+    </w:p>
+    <w:p>
+      <w:pPr>
+        <w:pStyle w:val="Titre1"/>
+        <w:rPr>
+          <w:lang w:val="fr-FR"/>
+        </w:rPr>
+      </w:pPr>
+      <w:r>
+        <w:rPr>
+          <w:lang w:val="fr-FR"/>
+        </w:rPr>
+        <w:t>Critères de qualité</w:t>
+      </w:r>
+    </w:p>
+    <w:p>
+      <w:pPr>
+        <w:pStyle w:val="Titre2"/>
+        <w:spacing w:line="276" w:lineRule="auto"/>
+        <w:rPr>
+          <w:lang w:val="fr-FR"/>
+        </w:rPr>
+      </w:pPr>
+      <w:r>
+        <w:rPr>
+          <w:lang w:val="fr-FR"/>
+        </w:rPr>
+        <w:t>Maintenabilité</w:t>
+      </w:r>
+    </w:p>
+    <w:p>
+      <w:pPr>
+        <w:spacing w:line="360" w:lineRule="auto"/>
+        <w:jc w:val="both"/>
+        <w:rPr>
+          <w:lang w:val="fr-FR"/>
+        </w:rPr>
+      </w:pPr>
+      <w:r>
+        <w:rPr>
+          <w:lang w:val="fr-FR"/>
+        </w:rPr>
+        <w:t xml:space="preserve">Nous avons </w:t>
+      </w:r>
+      <w:r>
+        <w:rPr>
+          <w:lang w:val="fr-FR"/>
+        </w:rPr>
+        <w:t>décidé</w:t>
+      </w:r>
+      <w:r>
+        <w:rPr>
+          <w:lang w:val="fr-FR"/>
+        </w:rPr>
+        <w:t xml:space="preserve"> que le</w:t>
+      </w:r>
+      <w:r>
+        <w:rPr>
+          <w:lang w:val="fr-FR"/>
+        </w:rPr>
+        <w:t xml:space="preserve"> code </w:t>
+      </w:r>
+      <w:r>
+        <w:rPr>
+          <w:lang w:val="fr-FR"/>
+        </w:rPr>
+        <w:t>devait être</w:t>
+      </w:r>
+      <w:r>
+        <w:rPr>
+          <w:lang w:val="fr-FR"/>
+        </w:rPr>
+        <w:t xml:space="preserve"> maintenable notamment pour la prochaine équipe. Pour réaliser cela, nous avons fait en sorte que les classes soient séparées dans des fichiers bien définis. On peut mesurer ce critère </w:t>
+      </w:r>
+      <w:r>
+        <w:rPr>
+          <w:lang w:val="fr-FR"/>
+        </w:rPr>
+        <w:t xml:space="preserve">de qualité </w:t>
+      </w:r>
+      <w:r>
+        <w:rPr>
+          <w:lang w:val="fr-FR"/>
+        </w:rPr>
+        <w:t>en mettant en évidence le nombre de composants de notre programme</w:t>
+      </w:r>
+      <w:r>
+        <w:rPr>
+          <w:lang w:val="fr-FR"/>
+        </w:rPr>
+        <w:t xml:space="preserve">. Nous avons également </w:t>
+      </w:r>
+      <w:r>
+        <w:rPr>
+          <w:lang w:val="fr-FR"/>
+        </w:rPr>
+        <w:t>tenu à rendre la documentation (ce fichier ci donc) l</w:t>
+      </w:r>
+      <w:r>
+        <w:rPr>
+          <w:lang w:val="fr-FR"/>
+        </w:rPr>
+        <w:t>a</w:t>
+      </w:r>
+      <w:r>
+        <w:rPr>
+          <w:lang w:val="fr-FR"/>
+        </w:rPr>
+        <w:t xml:space="preserve"> plus clair</w:t>
+      </w:r>
+      <w:r>
+        <w:rPr>
+          <w:lang w:val="fr-FR"/>
+        </w:rPr>
+        <w:t xml:space="preserve">e </w:t>
+      </w:r>
+      <w:r>
+        <w:rPr>
+          <w:lang w:val="fr-FR"/>
+        </w:rPr>
+        <w:t>possible</w:t>
+      </w:r>
+      <w:r>
+        <w:rPr>
+          <w:lang w:val="fr-FR"/>
+        </w:rPr>
+        <w:t>.</w:t>
+      </w:r>
+      <w:r>
+        <w:rPr>
+          <w:lang w:val="fr-FR"/>
+        </w:rPr>
+        <w:t xml:space="preserve"> De plus, dans la mesure du possible nous avons tentés de </w:t>
+      </w:r>
+      <w:r>
+        <w:rPr>
+          <w:lang w:val="fr-FR"/>
+        </w:rPr>
+        <w:t>limiter</w:t>
+      </w:r>
+      <w:r>
+        <w:rPr>
+          <w:lang w:val="fr-FR"/>
+        </w:rPr>
+        <w:t xml:space="preserve"> la duplication de code grâce à </w:t>
+      </w:r>
+      <w:r>
+        <w:rPr>
+          <w:lang w:val="fr-FR"/>
+        </w:rPr>
+        <w:t>la création</w:t>
+      </w:r>
+      <w:r>
+        <w:rPr>
+          <w:lang w:val="fr-FR"/>
+        </w:rPr>
+        <w:t xml:space="preserve"> de nos</w:t>
+      </w:r>
+      <w:r>
+        <w:rPr>
+          <w:lang w:val="fr-FR"/>
+        </w:rPr>
+        <w:t xml:space="preserve"> classes</w:t>
+      </w:r>
+      <w:r>
+        <w:rPr>
+          <w:lang w:val="fr-FR"/>
+        </w:rPr>
+        <w:t xml:space="preserve"> tel que la classe « Personne » qui est hérité</w:t>
+      </w:r>
+      <w:r>
+        <w:rPr>
+          <w:lang w:val="fr-FR"/>
+        </w:rPr>
+        <w:t>e</w:t>
+      </w:r>
+      <w:r>
+        <w:rPr>
+          <w:lang w:val="fr-FR"/>
+        </w:rPr>
+        <w:t xml:space="preserve"> par « Professeur » et « Elève »</w:t>
+      </w:r>
+      <w:r>
+        <w:rPr>
+          <w:lang w:val="fr-FR"/>
+        </w:rPr>
+        <w:t>.</w:t>
+      </w:r>
+    </w:p>
+    <w:p>
+      <w:pPr>
+        <w:pStyle w:val="Titre2"/>
+        <w:spacing w:line="276" w:lineRule="auto"/>
+        <w:rPr>
+          <w:lang w:val="fr-FR"/>
+        </w:rPr>
+      </w:pPr>
+      <w:proofErr w:type="spellStart"/>
+      <w:r>
+        <w:rPr>
+          <w:lang w:val="fr-FR"/>
+        </w:rPr>
+        <w:t>Reliability</w:t>
+      </w:r>
+      <w:proofErr w:type="spellEnd"/>
+      <w:r>
+        <w:rPr>
+          <w:lang w:val="fr-FR"/>
+        </w:rPr>
+        <w:t>/Fiabilité</w:t>
+      </w:r>
+    </w:p>
+    <w:p>
+      <w:pPr>
+        <w:spacing w:line="360" w:lineRule="auto"/>
+        <w:jc w:val="both"/>
+        <w:rPr>
+          <w:color w:val="FF0000"/>
+          <w:lang w:val="fr-FR"/>
+        </w:rPr>
+      </w:pPr>
+      <w:r>
+        <w:rPr>
+          <w:lang w:val="fr-FR"/>
+        </w:rPr>
+        <w:t xml:space="preserve">Nous avons opté pour le critère de qualité </w:t>
+      </w:r>
+      <w:proofErr w:type="spellStart"/>
+      <w:r>
+        <w:rPr>
+          <w:lang w:val="fr-FR"/>
+        </w:rPr>
+        <w:t>Reliability</w:t>
+      </w:r>
+      <w:proofErr w:type="spellEnd"/>
+      <w:r>
+        <w:rPr>
+          <w:lang w:val="fr-FR"/>
+        </w:rPr>
+        <w:t xml:space="preserve"> car il est important que l’application fonctionne bien dans tous les cas</w:t>
+      </w:r>
+      <w:r>
+        <w:rPr>
+          <w:lang w:val="fr-FR"/>
+        </w:rPr>
+        <w:t xml:space="preserve"> de figures qui puissent se présenter</w:t>
+      </w:r>
+      <w:r>
+        <w:rPr>
+          <w:lang w:val="fr-FR"/>
+        </w:rPr>
+        <w:t xml:space="preserve">, ou du moins </w:t>
+      </w:r>
+      <w:r>
+        <w:rPr>
+          <w:lang w:val="fr-FR"/>
+        </w:rPr>
+        <w:t>dans un</w:t>
+      </w:r>
+      <w:r>
+        <w:rPr>
+          <w:lang w:val="fr-FR"/>
+        </w:rPr>
+        <w:t xml:space="preserve"> maximum</w:t>
+      </w:r>
+      <w:r>
+        <w:rPr>
+          <w:lang w:val="fr-FR"/>
+        </w:rPr>
+        <w:t>.</w:t>
+      </w:r>
+      <w:r>
+        <w:rPr>
+          <w:lang w:val="fr-FR"/>
+        </w:rPr>
+        <w:t xml:space="preserve"> Pour </w:t>
+      </w:r>
+      <w:r>
+        <w:rPr>
+          <w:lang w:val="fr-FR"/>
+        </w:rPr>
+        <w:t>atteindre cet objectif</w:t>
+      </w:r>
+      <w:r>
+        <w:rPr>
+          <w:lang w:val="fr-FR"/>
+        </w:rPr>
+        <w:t xml:space="preserve">, nous avons mis en place </w:t>
+      </w:r>
+      <w:r>
+        <w:rPr>
+          <w:lang w:val="fr-FR"/>
+        </w:rPr>
+        <w:t xml:space="preserve">un ensemble </w:t>
+      </w:r>
+      <w:r>
+        <w:rPr>
+          <w:lang w:val="fr-FR"/>
+        </w:rPr>
+        <w:t xml:space="preserve">de tests </w:t>
+      </w:r>
+      <w:r>
+        <w:rPr>
+          <w:lang w:val="fr-FR"/>
+        </w:rPr>
+        <w:t>unitaire</w:t>
+      </w:r>
+      <w:r>
+        <w:rPr>
+          <w:lang w:val="fr-FR"/>
+        </w:rPr>
+        <w:t xml:space="preserve"> </w:t>
+      </w:r>
+      <w:r>
+        <w:rPr>
+          <w:lang w:val="fr-FR"/>
+        </w:rPr>
+        <w:t>qui vérifient si l’application fait bien ce qu’elle est censée faire.</w:t>
+      </w:r>
+      <w:r>
+        <w:rPr>
+          <w:lang w:val="fr-FR"/>
+        </w:rPr>
+        <w:t xml:space="preserve"> Encore une fois, ce critère de qualité est mesurable</w:t>
+      </w:r>
+      <w:r>
+        <w:rPr>
+          <w:lang w:val="fr-FR"/>
+        </w:rPr>
+        <w:t>. E</w:t>
+      </w:r>
+      <w:r>
+        <w:rPr>
+          <w:lang w:val="fr-FR"/>
+        </w:rPr>
+        <w:t>n effet, via les tests</w:t>
+      </w:r>
+      <w:r>
+        <w:rPr>
+          <w:lang w:val="fr-FR"/>
+        </w:rPr>
+        <w:t xml:space="preserve"> unitaires</w:t>
+      </w:r>
+      <w:r>
+        <w:rPr>
+          <w:lang w:val="fr-FR"/>
+        </w:rPr>
+        <w:t xml:space="preserve">, on obtient directement le </w:t>
+      </w:r>
+      <w:r>
+        <w:rPr>
+          <w:lang w:val="fr-FR"/>
+        </w:rPr>
+        <w:t xml:space="preserve">code </w:t>
+      </w:r>
+      <w:proofErr w:type="spellStart"/>
+      <w:r>
+        <w:rPr>
+          <w:lang w:val="fr-FR"/>
+        </w:rPr>
+        <w:t>coverage</w:t>
+      </w:r>
+      <w:proofErr w:type="spellEnd"/>
+      <w:r>
+        <w:rPr>
+          <w:lang w:val="fr-FR"/>
+        </w:rPr>
+        <w:t>.</w:t>
+      </w:r>
+      <w:r>
+        <w:rPr>
+          <w:lang w:val="fr-FR"/>
+        </w:rPr>
+        <w:t xml:space="preserve"> Attention toutefois, le nombres de </w:t>
+      </w:r>
+      <w:r>
+        <w:rPr>
+          <w:lang w:val="fr-FR"/>
+        </w:rPr>
+        <w:t xml:space="preserve">tests est </w:t>
+      </w:r>
+      <w:r>
+        <w:rPr>
+          <w:lang w:val="fr-FR"/>
+        </w:rPr>
+        <w:t>actuellement limité et toutes les fonctions créées n’ont pas encore été testées</w:t>
+      </w:r>
+      <w:r>
+        <w:rPr>
+          <w:lang w:val="fr-FR"/>
+        </w:rPr>
+        <w:t xml:space="preserve">. Ceux-ci sont </w:t>
+      </w:r>
+      <w:r>
+        <w:rPr>
+          <w:lang w:val="fr-FR"/>
+        </w:rPr>
+        <w:t>exécuté</w:t>
+      </w:r>
+      <w:r>
+        <w:rPr>
+          <w:lang w:val="fr-FR"/>
+        </w:rPr>
+        <w:t xml:space="preserve"> dans la « </w:t>
+      </w:r>
+      <w:proofErr w:type="spellStart"/>
+      <w:r>
+        <w:rPr>
+          <w:lang w:val="fr-FR"/>
+        </w:rPr>
+        <w:t>testmainclass</w:t>
+      </w:r>
+      <w:proofErr w:type="spellEnd"/>
+      <w:r>
+        <w:rPr>
+          <w:lang w:val="fr-FR"/>
+        </w:rPr>
+        <w:t> »</w:t>
+      </w:r>
+      <w:r>
+        <w:rPr>
+          <w:lang w:val="fr-FR"/>
+        </w:rPr>
+        <w:t>.</w:t>
+      </w:r>
+      <w:r>
+        <w:rPr>
+          <w:lang w:val="fr-FR"/>
+        </w:rPr>
+        <w:t xml:space="preserve"> Il serait également intéressant dans un futur d’automatiser ces tests.</w:t>
       </w:r>
       <w:bookmarkStart w:id="0" w:name="_GoBack"/>
       <w:bookmarkEnd w:id="0"/>
     </w:p>
     <w:p>
       <w:pPr>
-        <w:rPr>
-          <w:color w:val="FF0000"/>
-          <w:lang w:val="fr-FR"/>
-        </w:rPr>
-      </w:pPr>
-    </w:p>
-    <w:p>
-      <w:pPr>
-        <w:rPr>
-          <w:color w:val="FF0000"/>
-          <w:lang w:val="fr-FR"/>
-        </w:rPr>
-      </w:pPr>
-      <w:r>
-        <w:rPr>
-          <w:color w:val="FF0000"/>
-          <w:lang w:val="fr-FR"/>
-        </w:rPr>
-        <w:t>REFAIRE DIAGRAMME AVEC L IMPLEMENTATION ACTUALISE</w:t>
-      </w:r>
-    </w:p>
-    <w:p>
-      <w:pPr>
-        <w:pStyle w:val="Titre1"/>
-        <w:rPr>
-          <w:lang w:val="fr-FR"/>
-        </w:rPr>
-      </w:pPr>
-      <w:r>
-        <w:rPr>
-          <w:lang w:val="fr-FR"/>
-        </w:rPr>
-        <w:t>Design pattern</w:t>
-      </w:r>
-    </w:p>
-    <w:p>
-      <w:pPr>
         <w:pStyle w:val="Titre2"/>
         <w:spacing w:line="276" w:lineRule="auto"/>
         <w:rPr>
           <w:lang w:val="fr-FR"/>
         </w:rPr>
       </w:pPr>
-      <w:r>
-        <w:rPr>
-          <w:lang w:val="fr-FR"/>
-        </w:rPr>
-        <w:t>Bridge design pattern</w:t>
-      </w:r>
-    </w:p>
-    <w:p>
-      <w:pPr>
-        <w:rPr>
-          <w:lang w:val="fr-FR"/>
-        </w:rPr>
-      </w:pPr>
-    </w:p>
-    <w:p>
-      <w:pPr>
-        <w:pStyle w:val="Titre1"/>
-        <w:rPr>
-          <w:lang w:val="fr-FR"/>
-        </w:rPr>
-      </w:pPr>
-      <w:r>
-        <w:rPr>
-          <w:lang w:val="fr-FR"/>
-        </w:rPr>
-        <w:t>Critères de qualité</w:t>
+      <w:proofErr w:type="spellStart"/>
+      <w:r>
+        <w:rPr>
+          <w:lang w:val="fr-FR"/>
+        </w:rPr>
+        <w:t>Extensibility</w:t>
+      </w:r>
+      <w:proofErr w:type="spellEnd"/>
+    </w:p>
+    <w:p>
+      <w:pPr>
+        <w:spacing w:line="360" w:lineRule="auto"/>
+        <w:rPr>
+          <w:lang w:val="fr-FR"/>
+        </w:rPr>
+      </w:pPr>
+      <w:r>
+        <w:rPr>
+          <w:lang w:val="fr-FR"/>
+        </w:rPr>
+        <w:t>Notre application est ouverte à l’extension. En effet, notre programme étant assez simpliste, il est fort probable que dans l’avenir, les développeurs soient tentés de rajouter de nouvelles fonctionnalités, c’est pourquoi nous avons facilité cela autant que possible en choisissant notamment des relations entre les différentes classes adaptées.</w:t>
       </w:r>
     </w:p>
     <w:p>
@@ -484,244 +992,19 @@
           <w:lang w:val="fr-FR"/>
         </w:rPr>
       </w:pPr>
-      <w:r>
-        <w:rPr>
-          <w:lang w:val="fr-FR"/>
-        </w:rPr>
-        <w:t>Maintenabilité</w:t>
-      </w:r>
-    </w:p>
-    <w:p>
-      <w:pPr>
-        <w:rPr>
-          <w:lang w:val="fr-FR"/>
-        </w:rPr>
-      </w:pPr>
-      <w:r>
-        <w:rPr>
-          <w:lang w:val="fr-FR"/>
-        </w:rPr>
-        <w:t xml:space="preserve">Nous avons </w:t>
-      </w:r>
-      <w:r>
-        <w:rPr>
-          <w:lang w:val="fr-FR"/>
-        </w:rPr>
-        <w:t>décidé</w:t>
-      </w:r>
-      <w:r>
-        <w:rPr>
-          <w:lang w:val="fr-FR"/>
-        </w:rPr>
-        <w:t xml:space="preserve"> que le</w:t>
-      </w:r>
-      <w:r>
-        <w:rPr>
-          <w:lang w:val="fr-FR"/>
-        </w:rPr>
-        <w:t xml:space="preserve"> code </w:t>
-      </w:r>
-      <w:r>
-        <w:rPr>
-          <w:lang w:val="fr-FR"/>
-        </w:rPr>
-        <w:t>devait être</w:t>
-      </w:r>
-      <w:r>
-        <w:rPr>
-          <w:lang w:val="fr-FR"/>
-        </w:rPr>
-        <w:t xml:space="preserve"> maintenable notamment pour la prochaine équipe. Pour réaliser cela, nous avons fait en sorte que les classes soient séparées dans des fichiers bien définis. On peut mesurer ce critère </w:t>
-      </w:r>
-      <w:r>
-        <w:rPr>
-          <w:lang w:val="fr-FR"/>
-        </w:rPr>
-        <w:t xml:space="preserve">de qualité </w:t>
-      </w:r>
-      <w:r>
-        <w:rPr>
-          <w:lang w:val="fr-FR"/>
-        </w:rPr>
-        <w:t>en mettant en évidence le nombre de composants de notre programme.</w:t>
-      </w:r>
-    </w:p>
-    <w:p>
-      <w:pPr>
-        <w:pStyle w:val="Titre2"/>
-        <w:spacing w:line="276" w:lineRule="auto"/>
-        <w:rPr>
-          <w:lang w:val="fr-FR"/>
-        </w:rPr>
-      </w:pPr>
-      <w:r>
-        <w:rPr>
-          <w:lang w:val="fr-FR"/>
-        </w:rPr>
-        <w:t>Reliability/Fiabilité</w:t>
-      </w:r>
-    </w:p>
-    <w:p>
-      <w:pPr>
-        <w:rPr>
-          <w:color w:val="FF0000"/>
-          <w:lang w:val="fr-FR"/>
-        </w:rPr>
-      </w:pPr>
-      <w:r>
-        <w:rPr>
-          <w:lang w:val="fr-FR"/>
-        </w:rPr>
-        <w:t>Nous avons opté pour le critère de qualité Reliability car il est important que l’application fonctionne bien dans tous les cas</w:t>
-      </w:r>
-      <w:r>
-        <w:rPr>
-          <w:lang w:val="fr-FR"/>
-        </w:rPr>
-        <w:t xml:space="preserve"> de figures qui puissent se présenter</w:t>
-      </w:r>
-      <w:r>
-        <w:rPr>
-          <w:lang w:val="fr-FR"/>
-        </w:rPr>
-        <w:t xml:space="preserve">, ou du moins </w:t>
-      </w:r>
-      <w:r>
-        <w:rPr>
-          <w:lang w:val="fr-FR"/>
-        </w:rPr>
-        <w:t>dans un</w:t>
-      </w:r>
-      <w:r>
-        <w:rPr>
-          <w:lang w:val="fr-FR"/>
-        </w:rPr>
-        <w:t xml:space="preserve"> maximum</w:t>
-      </w:r>
-      <w:r>
-        <w:rPr>
-          <w:lang w:val="fr-FR"/>
-        </w:rPr>
-        <w:t>.</w:t>
-      </w:r>
-      <w:r>
-        <w:rPr>
-          <w:lang w:val="fr-FR"/>
-        </w:rPr>
-        <w:t xml:space="preserve"> Pour </w:t>
-      </w:r>
-      <w:r>
-        <w:rPr>
-          <w:lang w:val="fr-FR"/>
-        </w:rPr>
-        <w:t>atteindre cet objectif</w:t>
-      </w:r>
-      <w:r>
-        <w:rPr>
-          <w:lang w:val="fr-FR"/>
-        </w:rPr>
-        <w:t xml:space="preserve">, nous avons mis en place </w:t>
-      </w:r>
-      <w:r>
-        <w:rPr>
-          <w:lang w:val="fr-FR"/>
-        </w:rPr>
-        <w:t xml:space="preserve">un ensemble </w:t>
-      </w:r>
-      <w:r>
-        <w:rPr>
-          <w:lang w:val="fr-FR"/>
-        </w:rPr>
-        <w:t xml:space="preserve">de tests manuels ainsi que </w:t>
-      </w:r>
-      <w:r>
-        <w:rPr>
-          <w:lang w:val="fr-FR"/>
-        </w:rPr>
-        <w:t xml:space="preserve">de tests </w:t>
-      </w:r>
-      <w:r>
-        <w:rPr>
-          <w:lang w:val="fr-FR"/>
-        </w:rPr>
-        <w:t>automatisé</w:t>
-      </w:r>
-      <w:r>
-        <w:rPr>
-          <w:lang w:val="fr-FR"/>
-        </w:rPr>
-        <w:t>s</w:t>
-      </w:r>
-      <w:r>
-        <w:rPr>
-          <w:lang w:val="fr-FR"/>
-        </w:rPr>
-        <w:t xml:space="preserve"> qui vérifient si l’application fait bien ce qu’elle est censée faire.</w:t>
-      </w:r>
-      <w:r>
-        <w:rPr>
-          <w:lang w:val="fr-FR"/>
-        </w:rPr>
-        <w:t xml:space="preserve"> Encore une fois, ce critère de qualité est mesurable</w:t>
-      </w:r>
-      <w:r>
-        <w:rPr>
-          <w:lang w:val="fr-FR"/>
-        </w:rPr>
-        <w:t>. E</w:t>
-      </w:r>
-      <w:r>
-        <w:rPr>
-          <w:lang w:val="fr-FR"/>
-        </w:rPr>
-        <w:t xml:space="preserve">n effet, via les tests automatisés, on obtient directement le </w:t>
-      </w:r>
-      <w:r>
-        <w:rPr>
-          <w:lang w:val="fr-FR"/>
-        </w:rPr>
-        <w:t>code coverage.</w:t>
-      </w:r>
-    </w:p>
-    <w:p>
-      <w:pPr>
-        <w:pStyle w:val="Titre2"/>
-        <w:spacing w:line="276" w:lineRule="auto"/>
-        <w:rPr>
-          <w:lang w:val="fr-FR"/>
-        </w:rPr>
-      </w:pPr>
-      <w:r>
-        <w:rPr>
-          <w:lang w:val="fr-FR"/>
-        </w:rPr>
-        <w:t>Extensibility</w:t>
-      </w:r>
-    </w:p>
-    <w:p>
-      <w:pPr>
-        <w:rPr>
-          <w:lang w:val="fr-FR"/>
-        </w:rPr>
-      </w:pPr>
-      <w:r>
-        <w:rPr>
-          <w:lang w:val="fr-FR"/>
-        </w:rPr>
-        <w:t>Notre application est ouverte à l’extension. En effet, notre programme étant assez simpliste, il est fort probable que dans l’avenir, les développeurs soient tentés de rajouter de nouvelles fonctionnalités, c’est pourquoi nous avons facilité cela autant que possible en choisissant notamment des relations entre les différentes classes adaptées.</w:t>
-      </w:r>
-    </w:p>
-    <w:p>
-      <w:pPr>
-        <w:pStyle w:val="Titre2"/>
-        <w:spacing w:line="276" w:lineRule="auto"/>
-      </w:pPr>
-      <w:r>
+      <w:proofErr w:type="spellStart"/>
+      <w:r>
+        <w:rPr>
+          <w:lang w:val="fr-FR"/>
+        </w:rPr>
+        <w:lastRenderedPageBreak/>
         <w:t>Usability</w:t>
       </w:r>
-    </w:p>
-    <w:p>
-      <w:pPr>
+      <w:proofErr w:type="spellEnd"/>
+    </w:p>
+    <w:p>
+      <w:pPr>
+        <w:spacing w:line="360" w:lineRule="auto"/>
         <w:rPr>
           <w:lang w:val="fr-FR"/>
         </w:rPr>
@@ -766,8 +1049,16 @@
         <w:rPr>
           <w:lang w:val="fr-FR"/>
         </w:rPr>
-        <w:t>application user-friendly</w:t>
-      </w:r>
+        <w:t>application user-</w:t>
+      </w:r>
+      <w:proofErr w:type="spellStart"/>
+      <w:r>
+        <w:rPr>
+          <w:lang w:val="fr-FR"/>
+        </w:rPr>
+        <w:t>friendly</w:t>
+      </w:r>
+      <w:proofErr w:type="spellEnd"/>
       <w:r>
         <w:rPr>
           <w:lang w:val="fr-FR"/>
@@ -778,25 +1069,31 @@
         <w:rPr>
           <w:lang w:val="fr-FR"/>
         </w:rPr>
-        <w:t xml:space="preserve">créé par Yannis et testé par les 2 juliens qui </w:t>
-      </w:r>
-      <w:r>
-        <w:rPr>
-          <w:lang w:val="fr-FR"/>
-        </w:rPr>
-        <w:t xml:space="preserve">après de </w:t>
-      </w:r>
-      <w:r>
-        <w:rPr>
-          <w:lang w:val="fr-FR"/>
-        </w:rPr>
-        <w:t>nombreux</w:t>
-      </w:r>
-      <w:r>
-        <w:rPr>
-          <w:lang w:val="fr-FR"/>
-        </w:rPr>
-        <w:t xml:space="preserve"> tests </w:t>
+        <w:t>créé par Yannis et testé</w:t>
+      </w:r>
+      <w:r>
+        <w:rPr>
+          <w:lang w:val="fr-FR"/>
+        </w:rPr>
+        <w:t>e</w:t>
+      </w:r>
+      <w:r>
+        <w:rPr>
+          <w:lang w:val="fr-FR"/>
+        </w:rPr>
+        <w:t xml:space="preserve"> par les 2 juliens qui </w:t>
+      </w:r>
+      <w:r>
+        <w:rPr>
+          <w:lang w:val="fr-FR"/>
+        </w:rPr>
+        <w:t>après</w:t>
+      </w:r>
+      <w:r>
+        <w:rPr>
+          <w:lang w:val="fr-FR"/>
+        </w:rPr>
+        <w:t xml:space="preserve"> </w:t>
       </w:r>
       <w:r>
         <w:rPr>
@@ -827,6 +1124,24 @@
           <w:lang w:val="fr-FR"/>
         </w:rPr>
         <w:t>ergonomique.</w:t>
+      </w:r>
+      <w:r>
+        <w:rPr>
+          <w:lang w:val="fr-FR"/>
+        </w:rPr>
+        <w:t xml:space="preserve"> Attention toutefois, par manque de temps nous n’avons pas pu avoir autant de feedback qu’en le faisant </w:t>
+      </w:r>
+      <w:r>
+        <w:rPr>
+          <w:lang w:val="fr-FR"/>
+        </w:rPr>
+        <w:t>tester</w:t>
+      </w:r>
+      <w:r>
+        <w:rPr>
+          <w:lang w:val="fr-FR"/>
+        </w:rPr>
+        <w:t xml:space="preserve"> à un groupe d’utilisateur externe.</w:t>
       </w:r>
     </w:p>
     <w:p>
@@ -910,7 +1225,28 @@
       <w:rPr>
         <w:lang w:val="fr-FR"/>
       </w:rPr>
-      <w:t>J. Gorjon, J. Kirstein, Y. Ar</w:t>
+      <w:t xml:space="preserve">J. </w:t>
+    </w:r>
+    <w:proofErr w:type="spellStart"/>
+    <w:r>
+      <w:rPr>
+        <w:lang w:val="fr-FR"/>
+      </w:rPr>
+      <w:t>Gorjon</w:t>
+    </w:r>
+    <w:proofErr w:type="spellEnd"/>
+    <w:r>
+      <w:rPr>
+        <w:lang w:val="fr-FR"/>
+      </w:rPr>
+      <w:t xml:space="preserve">, J. Kirstein, Y. </w:t>
+    </w:r>
+    <w:proofErr w:type="spellStart"/>
+    <w:r>
+      <w:rPr>
+        <w:lang w:val="fr-FR"/>
+      </w:rPr>
+      <w:t>Ar</w:t>
     </w:r>
     <w:r>
       <w:rPr>
@@ -918,6 +1254,7 @@
       </w:rPr>
       <w:t>gyrakis</w:t>
     </w:r>
+    <w:proofErr w:type="spellEnd"/>
     <w:r>
       <w:rPr>
         <w:lang w:val="fr-FR"/>
@@ -1079,7 +1416,7 @@
       </w:pPr>
     </w:pPrDefault>
   </w:docDefaults>
-  <w:latentStyles w:defLockedState="0" w:defUIPriority="99" w:defSemiHidden="0" w:defUnhideWhenUsed="0" w:defQFormat="0" w:count="376">
+  <w:latentStyles w:defLockedState="0" w:defUIPriority="99" w:defSemiHidden="0" w:defUnhideWhenUsed="0" w:defQFormat="0" w:count="375">
     <w:lsdException w:name="Normal" w:uiPriority="0" w:qFormat="1"/>
     <w:lsdException w:name="heading 1" w:uiPriority="9" w:qFormat="1"/>
     <w:lsdException w:name="heading 2" w:semiHidden="1" w:uiPriority="9" w:unhideWhenUsed="1" w:qFormat="1"/>
@@ -1185,6 +1522,7 @@
     <w:lsdException w:name="HTML Sample" w:semiHidden="1" w:unhideWhenUsed="1"/>
     <w:lsdException w:name="HTML Typewriter" w:semiHidden="1" w:unhideWhenUsed="1"/>
     <w:lsdException w:name="HTML Variable" w:semiHidden="1" w:unhideWhenUsed="1"/>
+    <w:lsdException w:name="Normal Table" w:semiHidden="1" w:unhideWhenUsed="1"/>
     <w:lsdException w:name="annotation subject" w:semiHidden="1" w:unhideWhenUsed="1"/>
     <w:lsdException w:name="No List" w:semiHidden="1" w:unhideWhenUsed="1"/>
     <w:lsdException w:name="Outline List 1" w:semiHidden="1" w:unhideWhenUsed="1"/>
@@ -1231,8 +1569,10 @@
     <w:lsdException w:name="Table Subtle 2" w:semiHidden="1" w:unhideWhenUsed="1"/>
     <w:lsdException w:name="Table Web 1" w:semiHidden="1" w:unhideWhenUsed="1"/>
     <w:lsdException w:name="Table Web 2" w:semiHidden="1" w:unhideWhenUsed="1"/>
+    <w:lsdException w:name="Table Web 3" w:semiHidden="1" w:unhideWhenUsed="1"/>
     <w:lsdException w:name="Balloon Text" w:semiHidden="1" w:unhideWhenUsed="1"/>
     <w:lsdException w:name="Table Grid" w:uiPriority="39"/>
+    <w:lsdException w:name="Table Theme" w:semiHidden="1" w:unhideWhenUsed="1"/>
     <w:lsdException w:name="Placeholder Text" w:semiHidden="1"/>
     <w:lsdException w:name="No Spacing" w:uiPriority="1" w:qFormat="1"/>
     <w:lsdException w:name="Light Shading" w:uiPriority="60"/>
@@ -1452,7 +1792,6 @@
     <w:lsdException w:name="Smart Hyperlink" w:semiHidden="1" w:unhideWhenUsed="1"/>
     <w:lsdException w:name="Hashtag" w:semiHidden="1" w:unhideWhenUsed="1"/>
     <w:lsdException w:name="Unresolved Mention" w:semiHidden="1" w:unhideWhenUsed="1"/>
-    <w:lsdException w:name="Smart Link" w:semiHidden="1" w:unhideWhenUsed="1"/>
   </w:latentStyles>
   <w:style w:type="paragraph" w:default="1" w:styleId="Normal">
     <w:name w:val="Normal"/>

</xml_diff>

<commit_message>
update rapport du projet
</commit_message>
<xml_diff>
--- a/Rapport_assesment_manager.docx
+++ b/Rapport_assesment_manager.docx
@@ -10,6 +10,8 @@
           <w:lang w:val="fr-FR"/>
         </w:rPr>
       </w:pPr>
+      <w:bookmarkStart w:id="0" w:name="_GoBack"/>
+      <w:bookmarkEnd w:id="0"/>
       <w:r>
         <w:rPr>
           <w:lang w:val="fr-FR"/>
@@ -494,6 +496,96 @@
     </w:p>
     <w:p>
       <w:pPr>
+        <w:spacing w:line="360" w:lineRule="auto"/>
+        <w:rPr>
+          <w:lang w:val="fr-FR"/>
+        </w:rPr>
+      </w:pPr>
+      <w:r>
+        <w:rPr>
+          <w:lang w:val="fr-FR"/>
+        </w:rPr>
+        <w:t>2 design</w:t>
+      </w:r>
+      <w:r>
+        <w:rPr>
+          <w:lang w:val="fr-FR"/>
+        </w:rPr>
+        <w:t>s</w:t>
+      </w:r>
+      <w:r>
+        <w:rPr>
+          <w:lang w:val="fr-FR"/>
+        </w:rPr>
+        <w:t xml:space="preserve"> pattern nous ont p</w:t>
+      </w:r>
+      <w:r>
+        <w:rPr>
+          <w:lang w:val="fr-FR"/>
+        </w:rPr>
+        <w:t xml:space="preserve">rincipalement aidé à réaliser l’implémentation de nos classes, il </w:t>
+      </w:r>
+      <w:proofErr w:type="spellStart"/>
+      <w:r>
+        <w:rPr>
+          <w:lang w:val="fr-FR"/>
+        </w:rPr>
+        <w:t>sagit</w:t>
+      </w:r>
+      <w:proofErr w:type="spellEnd"/>
+      <w:r>
+        <w:rPr>
+          <w:lang w:val="fr-FR"/>
+        </w:rPr>
+        <w:t xml:space="preserve"> du design </w:t>
+      </w:r>
+      <w:r>
+        <w:rPr>
+          <w:lang w:val="fr-FR"/>
+        </w:rPr>
+        <w:t>pattern abstract</w:t>
+      </w:r>
+      <w:r>
+        <w:rPr>
+          <w:lang w:val="fr-FR"/>
+        </w:rPr>
+        <w:t xml:space="preserve"> </w:t>
+      </w:r>
+      <w:proofErr w:type="spellStart"/>
+      <w:r>
+        <w:rPr>
+          <w:lang w:val="fr-FR"/>
+        </w:rPr>
+        <w:t>factory</w:t>
+      </w:r>
+      <w:proofErr w:type="spellEnd"/>
+      <w:r>
+        <w:rPr>
+          <w:lang w:val="fr-FR"/>
+        </w:rPr>
+        <w:t>, ainsi que le composite design pattern.</w:t>
+      </w:r>
+      <w:r>
+        <w:rPr>
+          <w:lang w:val="fr-FR"/>
+        </w:rPr>
+        <w:t xml:space="preserve"> Le premier nous permettant de répondre à la problématique de création des objets ainsi que le deuxième qui nous </w:t>
+      </w:r>
+      <w:r>
+        <w:rPr>
+          <w:lang w:val="fr-FR"/>
+        </w:rPr>
+        <w:t xml:space="preserve">a aidé à </w:t>
+      </w:r>
+      <w:r>
+        <w:rPr>
+          <w:lang w:val="fr-FR"/>
+        </w:rPr>
+        <w:t>structurer notre projet.</w:t>
+      </w:r>
+    </w:p>
+    <w:p>
+      <w:pPr>
         <w:pStyle w:val="Titre2"/>
         <w:spacing w:line="276" w:lineRule="auto"/>
         <w:rPr>
@@ -504,10 +596,28 @@
         <w:rPr>
           <w:lang w:val="fr-FR"/>
         </w:rPr>
-        <w:t>Bridge design pattern</w:t>
-      </w:r>
-      <w:bookmarkStart w:id="0" w:name="_GoBack"/>
-      <w:bookmarkEnd w:id="0"/>
+        <w:t xml:space="preserve">Abstract </w:t>
+      </w:r>
+      <w:proofErr w:type="spellStart"/>
+      <w:r>
+        <w:rPr>
+          <w:lang w:val="fr-FR"/>
+        </w:rPr>
+        <w:t>f</w:t>
+      </w:r>
+      <w:r>
+        <w:rPr>
+          <w:lang w:val="fr-FR"/>
+        </w:rPr>
+        <w:t>actory</w:t>
+      </w:r>
+      <w:proofErr w:type="spellEnd"/>
+      <w:r>
+        <w:rPr>
+          <w:lang w:val="fr-FR"/>
+        </w:rPr>
+        <w:t xml:space="preserve"> design pattern</w:t>
+      </w:r>
     </w:p>
     <w:p>
       <w:pPr>
@@ -540,31 +650,97 @@
         <w:rPr>
           <w:lang w:val="fr-FR"/>
         </w:rPr>
-        <w:t xml:space="preserve"> du bridge design pattern. Comme nous pouvons le voir, la classe « Personne » est une classe abstraite qui est implémenté </w:t>
-      </w:r>
-      <w:r>
-        <w:rPr>
-          <w:lang w:val="fr-FR"/>
-        </w:rPr>
-        <w:t>de part et d’autre</w:t>
-      </w:r>
-      <w:r>
-        <w:rPr>
-          <w:lang w:val="fr-FR"/>
-        </w:rPr>
-        <w:t xml:space="preserve"> par la classe « Élève » et « Professeur »</w:t>
-      </w:r>
-      <w:r>
-        <w:rPr>
-          <w:lang w:val="fr-FR"/>
-        </w:rPr>
-        <w:t>.</w:t>
-      </w:r>
-      <w:r>
-        <w:rPr>
-          <w:lang w:val="fr-FR"/>
-        </w:rPr>
-        <w:t xml:space="preserve"> Cela nous permet de faire le pont entre la classe « Cours » et la classe élèves et professeurs qui nous offre donc la possibilité de créé un professeur pour un cours ainsi que plusieurs étudiants.</w:t>
+        <w:t xml:space="preserve"> du </w:t>
+      </w:r>
+      <w:proofErr w:type="spellStart"/>
+      <w:r>
+        <w:rPr>
+          <w:lang w:val="fr-FR"/>
+        </w:rPr>
+        <w:t>factory</w:t>
+      </w:r>
+      <w:proofErr w:type="spellEnd"/>
+      <w:r>
+        <w:rPr>
+          <w:lang w:val="fr-FR"/>
+        </w:rPr>
+        <w:t xml:space="preserve"> design pattern</w:t>
+      </w:r>
+      <w:r>
+        <w:rPr>
+          <w:lang w:val="fr-FR"/>
+        </w:rPr>
+        <w:t xml:space="preserve"> qui nous permet de </w:t>
+      </w:r>
+      <w:r>
+        <w:rPr>
+          <w:lang w:val="fr-FR"/>
+        </w:rPr>
+        <w:t>créer</w:t>
+      </w:r>
+      <w:r>
+        <w:rPr>
+          <w:lang w:val="fr-FR"/>
+        </w:rPr>
+        <w:t xml:space="preserve"> une classe abstraite « Personne » qui sera implémentée par « Etudiant » et « Professeur », cela nous permet donc d’éviter de la duplication de code, notamment en nous offrant la possibilité de rajouter des attributs et méthodes dans la classe personne (comme par exemple, la date de naissance d’une personne).</w:t>
+      </w:r>
+    </w:p>
+    <w:p>
+      <w:pPr>
+        <w:pStyle w:val="Titre2"/>
+        <w:rPr>
+          <w:lang w:val="fr-FR"/>
+        </w:rPr>
+      </w:pPr>
+      <w:r>
+        <w:rPr>
+          <w:lang w:val="fr-FR"/>
+        </w:rPr>
+        <w:t>Composite</w:t>
+      </w:r>
+      <w:r>
+        <w:rPr>
+          <w:lang w:val="fr-FR"/>
+        </w:rPr>
+        <w:t xml:space="preserve"> design pattern</w:t>
+      </w:r>
+    </w:p>
+    <w:p>
+      <w:pPr>
+        <w:spacing w:line="360" w:lineRule="auto"/>
+        <w:rPr>
+          <w:lang w:val="fr-FR"/>
+        </w:rPr>
+      </w:pPr>
+      <w:r>
+        <w:rPr>
+          <w:lang w:val="fr-FR"/>
+        </w:rPr>
+        <w:t>Ce design pattern nous a inspiré dans la conception de notre application car nous avons globalement u</w:t>
+      </w:r>
+      <w:r>
+        <w:rPr>
+          <w:lang w:val="fr-FR"/>
+        </w:rPr>
+        <w:t>ne</w:t>
+      </w:r>
+      <w:r>
+        <w:rPr>
+          <w:lang w:val="fr-FR"/>
+        </w:rPr>
+        <w:t xml:space="preserve"> structure arborescente. En effet, un objet de la classe « Professeur » possède une liste de « Cours », cette même liste de cours possède des « Evaluations » ainsi que des « Etudiants ». On peut également </w:t>
+      </w:r>
+      <w:r>
+        <w:rPr>
+          <w:lang w:val="fr-FR"/>
+        </w:rPr>
+        <w:t>constater</w:t>
+      </w:r>
+      <w:r>
+        <w:rPr>
+          <w:lang w:val="fr-FR"/>
+        </w:rPr>
+        <w:t xml:space="preserve"> qu’en remontant l’arborescence de professeur, on constate que celui-ci fait partie de l’objet « Ecole »</w:t>
       </w:r>
     </w:p>
     <w:p>
@@ -686,6 +862,7 @@
         <w:rPr>
           <w:lang w:val="fr-FR"/>
         </w:rPr>
+        <w:lastRenderedPageBreak/>
         <w:t>possible</w:t>
       </w:r>
       <w:r>
@@ -1011,7 +1188,6 @@
         <w:rPr>
           <w:lang w:val="fr-FR"/>
         </w:rPr>
-        <w:lastRenderedPageBreak/>
         <w:t>Extensibility</w:t>
       </w:r>
       <w:proofErr w:type="spellEnd"/>
@@ -1191,10 +1367,119 @@
     </w:p>
     <w:p>
       <w:pPr>
-        <w:rPr>
-          <w:lang w:val="fr-FR"/>
-        </w:rPr>
-      </w:pPr>
+        <w:pStyle w:val="Titre1"/>
+        <w:rPr>
+          <w:lang w:val="fr-FR"/>
+        </w:rPr>
+      </w:pPr>
+      <w:r>
+        <w:rPr>
+          <w:lang w:val="fr-FR"/>
+        </w:rPr>
+        <w:t>Spécifications</w:t>
+      </w:r>
+    </w:p>
+    <w:p>
+      <w:pPr>
+        <w:pStyle w:val="Titre2"/>
+        <w:rPr>
+          <w:lang w:val="fr-FR"/>
+        </w:rPr>
+      </w:pPr>
+      <w:r>
+        <w:rPr>
+          <w:lang w:val="fr-FR"/>
+        </w:rPr>
+        <w:t>Enregistrement des objets</w:t>
+      </w:r>
+    </w:p>
+    <w:p>
+      <w:pPr>
+        <w:spacing w:line="360" w:lineRule="auto"/>
+        <w:rPr>
+          <w:lang w:val="fr-FR"/>
+        </w:rPr>
+      </w:pPr>
+      <w:r>
+        <w:rPr>
+          <w:lang w:val="fr-FR"/>
+        </w:rPr>
+        <w:t xml:space="preserve">En raison du manque de temps, nous n’avons pas pu réaliser l’enregistrement de nos objets dans un dictionnaire </w:t>
+      </w:r>
+      <w:proofErr w:type="spellStart"/>
+      <w:r>
+        <w:rPr>
+          <w:lang w:val="fr-FR"/>
+        </w:rPr>
+        <w:t>Json</w:t>
+      </w:r>
+      <w:proofErr w:type="spellEnd"/>
+      <w:r>
+        <w:rPr>
+          <w:lang w:val="fr-FR"/>
+        </w:rPr>
+        <w:t>. Toutefois, nous avons décidé de faire hérit</w:t>
+      </w:r>
+      <w:r>
+        <w:rPr>
+          <w:lang w:val="fr-FR"/>
+        </w:rPr>
+        <w:t>er</w:t>
+      </w:r>
+      <w:r>
+        <w:rPr>
+          <w:lang w:val="fr-FR"/>
+        </w:rPr>
+        <w:t xml:space="preserve"> toutes nos classes de la classe « </w:t>
+      </w:r>
+      <w:proofErr w:type="spellStart"/>
+      <w:r>
+        <w:rPr>
+          <w:lang w:val="fr-FR"/>
+        </w:rPr>
+        <w:t>Serializable</w:t>
+      </w:r>
+      <w:proofErr w:type="spellEnd"/>
+      <w:r>
+        <w:rPr>
+          <w:lang w:val="fr-FR"/>
+        </w:rPr>
+        <w:t> »</w:t>
+      </w:r>
+      <w:r>
+        <w:rPr>
+          <w:lang w:val="fr-FR"/>
+        </w:rPr>
+        <w:t>, ainsi vous pouvez constater un exemple en début de notre programme de création d’un objet « </w:t>
+      </w:r>
+      <w:proofErr w:type="spellStart"/>
+      <w:r>
+        <w:rPr>
+          <w:lang w:val="fr-FR"/>
+        </w:rPr>
+        <w:t>School</w:t>
+      </w:r>
+      <w:proofErr w:type="spellEnd"/>
+      <w:r>
+        <w:rPr>
+          <w:lang w:val="fr-FR"/>
+        </w:rPr>
+        <w:t xml:space="preserve"> » qui est sérialisé et enregistré dans un fichier texte. Nous récupérons ensuite ce même fichier pour le désérialiser et retrouver l’objet d’origine avec toutes ces informations. </w:t>
+      </w:r>
+      <w:proofErr w:type="gramStart"/>
+      <w:r>
+        <w:rPr>
+          <w:lang w:val="fr-FR"/>
+        </w:rPr>
+        <w:t>Cet technique</w:t>
+      </w:r>
+      <w:proofErr w:type="gramEnd"/>
+      <w:r>
+        <w:rPr>
+          <w:lang w:val="fr-FR"/>
+        </w:rPr>
+        <w:t xml:space="preserve"> nous offre donc une perspective pour l’enregistrement des données.</w:t>
+      </w:r>
     </w:p>
     <w:sectPr>
       <w:headerReference w:type="default" r:id="rId8"/>

</xml_diff>